<commit_message>
add link do github
</commit_message>
<xml_diff>
--- a/Hands-on EF Core.docx
+++ b/Hands-on EF Core.docx
@@ -4929,6 +4929,7 @@
               <w:pStyle w:val="Cdigo"/>
               <w:rPr>
                 <w:highlight w:val="yellow"/>
+                <w:lang w:val="pt-BR"/>
               </w:rPr>
             </w:pPr>
           </w:p>
@@ -4955,10 +4956,14 @@
           <w:p>
             <w:pPr>
               <w:pStyle w:val="Cdigo"/>
+              <w:rPr>
+                <w:lang w:val="pt-BR"/>
+              </w:rPr>
             </w:pPr>
             <w:r>
               <w:rPr>
                 <w:highlight w:val="yellow"/>
+                <w:lang w:val="pt-BR"/>
               </w:rPr>
               <w:t>@{</w:t>
             </w:r>
@@ -4966,26 +4971,40 @@
           <w:p>
             <w:pPr>
               <w:pStyle w:val="Cdigo"/>
-            </w:pPr>
-            <w:r>
+              <w:rPr>
+                <w:lang w:val="pt-BR"/>
+              </w:rPr>
+            </w:pPr>
+            <w:r>
+              <w:rPr>
+                <w:lang w:val="pt-BR"/>
+              </w:rPr>
               <w:t xml:space="preserve">    ViewData[</w:t>
             </w:r>
             <w:r>
               <w:rPr>
                 <w:color w:val="A31515"/>
+                <w:lang w:val="pt-BR"/>
               </w:rPr>
               <w:t>"Title"</w:t>
             </w:r>
             <w:r>
+              <w:rPr>
+                <w:lang w:val="pt-BR"/>
+              </w:rPr>
               <w:t xml:space="preserve">] = </w:t>
             </w:r>
             <w:r>
               <w:rPr>
                 <w:color w:val="A31515"/>
+                <w:lang w:val="pt-BR"/>
               </w:rPr>
               <w:t>"Cadastro de usuários"</w:t>
             </w:r>
             <w:r>
+              <w:rPr>
+                <w:lang w:val="pt-BR"/>
+              </w:rPr>
               <w:t>;</w:t>
             </w:r>
           </w:p>
@@ -5562,33 +5581,51 @@
           <w:p>
             <w:pPr>
               <w:pStyle w:val="Cdigo"/>
-            </w:pPr>
-            <w:r>
-              <w:t xml:space="preserve">        {</w:t>
-            </w:r>
-          </w:p>
-          <w:p>
-            <w:pPr>
-              <w:pStyle w:val="Cdigo"/>
+              <w:rPr>
+                <w:lang w:val="pt-BR"/>
+              </w:rPr>
             </w:pPr>
             <w:r>
               <w:t xml:space="preserve">        </w:t>
             </w:r>
             <w:r>
               <w:rPr>
-                <w:color w:val="0000FF"/>
+                <w:lang w:val="pt-BR"/>
+              </w:rPr>
+              <w:t>{</w:t>
+            </w:r>
+          </w:p>
+          <w:p>
+            <w:pPr>
+              <w:pStyle w:val="Cdigo"/>
+              <w:rPr>
+                <w:lang w:val="pt-BR"/>
+              </w:rPr>
+            </w:pPr>
+            <w:r>
+              <w:rPr>
+                <w:lang w:val="pt-BR"/>
+              </w:rPr>
+              <w:t xml:space="preserve">        </w:t>
+            </w:r>
+            <w:r>
+              <w:rPr>
+                <w:color w:val="0000FF"/>
+                <w:lang w:val="pt-BR"/>
               </w:rPr>
               <w:t>&lt;</w:t>
             </w:r>
             <w:r>
               <w:rPr>
                 <w:color w:val="800000"/>
+                <w:lang w:val="pt-BR"/>
               </w:rPr>
               <w:t>tr</w:t>
             </w:r>
             <w:r>
               <w:rPr>
                 <w:color w:val="0000FF"/>
+                <w:lang w:val="pt-BR"/>
               </w:rPr>
               <w:t>&gt;</w:t>
             </w:r>
@@ -5596,175 +5633,238 @@
           <w:p>
             <w:pPr>
               <w:pStyle w:val="Cdigo"/>
-            </w:pPr>
-            <w:r>
+              <w:rPr>
+                <w:lang w:val="pt-BR"/>
+              </w:rPr>
+            </w:pPr>
+            <w:r>
+              <w:rPr>
+                <w:lang w:val="pt-BR"/>
+              </w:rPr>
               <w:t xml:space="preserve">            </w:t>
             </w:r>
             <w:r>
               <w:rPr>
                 <w:color w:val="0000FF"/>
+                <w:lang w:val="pt-BR"/>
               </w:rPr>
               <w:t>&lt;</w:t>
             </w:r>
             <w:r>
               <w:rPr>
                 <w:color w:val="800000"/>
+                <w:lang w:val="pt-BR"/>
               </w:rPr>
               <w:t>td</w:t>
             </w:r>
             <w:r>
               <w:rPr>
                 <w:color w:val="0000FF"/>
+                <w:lang w:val="pt-BR"/>
               </w:rPr>
               <w:t>&gt;</w:t>
             </w:r>
             <w:r>
               <w:rPr>
                 <w:highlight w:val="yellow"/>
+                <w:lang w:val="pt-BR"/>
               </w:rPr>
               <w:t>@</w:t>
             </w:r>
             <w:r>
+              <w:rPr>
+                <w:lang w:val="pt-BR"/>
+              </w:rPr>
               <w:t>item.Id</w:t>
             </w:r>
             <w:r>
               <w:rPr>
                 <w:color w:val="0000FF"/>
+                <w:lang w:val="pt-BR"/>
               </w:rPr>
               <w:t>&lt;/</w:t>
             </w:r>
             <w:r>
               <w:rPr>
                 <w:color w:val="800000"/>
+                <w:lang w:val="pt-BR"/>
               </w:rPr>
               <w:t>td</w:t>
             </w:r>
             <w:r>
+              <w:rPr>
+                <w:lang w:val="pt-BR"/>
+              </w:rPr>
               <w:t>&gt;</w:t>
             </w:r>
           </w:p>
           <w:p>
             <w:pPr>
               <w:pStyle w:val="Cdigo"/>
-            </w:pPr>
-            <w:r>
+              <w:rPr>
+                <w:lang w:val="pt-BR"/>
+              </w:rPr>
+            </w:pPr>
+            <w:r>
+              <w:rPr>
+                <w:lang w:val="pt-BR"/>
+              </w:rPr>
               <w:t xml:space="preserve">            </w:t>
             </w:r>
             <w:r>
               <w:rPr>
                 <w:color w:val="0000FF"/>
+                <w:lang w:val="pt-BR"/>
               </w:rPr>
               <w:t>&lt;</w:t>
             </w:r>
             <w:r>
               <w:rPr>
                 <w:color w:val="800000"/>
+                <w:lang w:val="pt-BR"/>
               </w:rPr>
               <w:t>td</w:t>
             </w:r>
             <w:r>
               <w:rPr>
                 <w:color w:val="0000FF"/>
+                <w:lang w:val="pt-BR"/>
               </w:rPr>
               <w:t>&gt;</w:t>
             </w:r>
             <w:r>
               <w:rPr>
                 <w:highlight w:val="yellow"/>
+                <w:lang w:val="pt-BR"/>
               </w:rPr>
               <w:t>@</w:t>
             </w:r>
             <w:r>
+              <w:rPr>
+                <w:lang w:val="pt-BR"/>
+              </w:rPr>
               <w:t>item.Nome</w:t>
             </w:r>
             <w:r>
               <w:rPr>
                 <w:color w:val="0000FF"/>
+                <w:lang w:val="pt-BR"/>
               </w:rPr>
               <w:t>&lt;/</w:t>
             </w:r>
             <w:r>
               <w:rPr>
                 <w:color w:val="800000"/>
+                <w:lang w:val="pt-BR"/>
               </w:rPr>
               <w:t>td</w:t>
             </w:r>
             <w:r>
+              <w:rPr>
+                <w:lang w:val="pt-BR"/>
+              </w:rPr>
               <w:t>&gt;</w:t>
             </w:r>
           </w:p>
           <w:p>
             <w:pPr>
               <w:pStyle w:val="Cdigo"/>
-            </w:pPr>
-            <w:r>
+              <w:rPr>
+                <w:lang w:val="pt-BR"/>
+              </w:rPr>
+            </w:pPr>
+            <w:r>
+              <w:rPr>
+                <w:lang w:val="pt-BR"/>
+              </w:rPr>
               <w:t xml:space="preserve">            </w:t>
             </w:r>
             <w:r>
               <w:rPr>
                 <w:color w:val="0000FF"/>
+                <w:lang w:val="pt-BR"/>
               </w:rPr>
               <w:t>&lt;</w:t>
             </w:r>
             <w:r>
               <w:rPr>
                 <w:color w:val="800000"/>
+                <w:lang w:val="pt-BR"/>
               </w:rPr>
               <w:t>td</w:t>
             </w:r>
             <w:r>
               <w:rPr>
                 <w:color w:val="0000FF"/>
+                <w:lang w:val="pt-BR"/>
               </w:rPr>
               <w:t>&gt;</w:t>
             </w:r>
             <w:r>
               <w:rPr>
                 <w:highlight w:val="yellow"/>
+                <w:lang w:val="pt-BR"/>
               </w:rPr>
               <w:t>@</w:t>
             </w:r>
             <w:r>
+              <w:rPr>
+                <w:lang w:val="pt-BR"/>
+              </w:rPr>
               <w:t>item.Email</w:t>
             </w:r>
             <w:r>
               <w:rPr>
                 <w:color w:val="0000FF"/>
+                <w:lang w:val="pt-BR"/>
               </w:rPr>
               <w:t>&lt;/</w:t>
             </w:r>
             <w:r>
               <w:rPr>
                 <w:color w:val="800000"/>
+                <w:lang w:val="pt-BR"/>
               </w:rPr>
               <w:t>td</w:t>
             </w:r>
             <w:r>
+              <w:rPr>
+                <w:lang w:val="pt-BR"/>
+              </w:rPr>
               <w:t>&gt;</w:t>
             </w:r>
           </w:p>
           <w:p>
             <w:pPr>
               <w:pStyle w:val="Cdigo"/>
-            </w:pPr>
-            <w:r>
+              <w:rPr>
+                <w:lang w:val="pt-BR"/>
+              </w:rPr>
+            </w:pPr>
+            <w:r>
+              <w:rPr>
+                <w:lang w:val="pt-BR"/>
+              </w:rPr>
               <w:t xml:space="preserve">        </w:t>
             </w:r>
             <w:r>
               <w:rPr>
                 <w:color w:val="0000FF"/>
+                <w:lang w:val="pt-BR"/>
               </w:rPr>
               <w:t>&lt;/</w:t>
             </w:r>
             <w:r>
               <w:rPr>
                 <w:color w:val="800000"/>
+                <w:lang w:val="pt-BR"/>
               </w:rPr>
               <w:t>tr</w:t>
             </w:r>
             <w:r>
               <w:rPr>
                 <w:color w:val="0000FF"/>
+                <w:lang w:val="pt-BR"/>
               </w:rPr>
               <w:t>&gt;</w:t>
             </w:r>
@@ -5774,6 +5874,9 @@
               <w:pStyle w:val="Cdigo"/>
             </w:pPr>
             <w:r>
+              <w:rPr>
+                <w:lang w:val="pt-BR"/>
+              </w:rPr>
               <w:t xml:space="preserve">        </w:t>
             </w:r>
             <w:r>
@@ -5883,6 +5986,23 @@
         <w:t>.</w:t>
       </w:r>
     </w:p>
+    <w:p/>
+    <w:p>
+      <w:r>
+        <w:t>Se tiver alguma dificuldade e quiser ver como ficou o projeto final, veja em</w:t>
+      </w:r>
+    </w:p>
+    <w:p>
+      <w:hyperlink r:id="rId22" w:history="1">
+        <w:r>
+          <w:rPr>
+            <w:rStyle w:val="Hyperlink"/>
+          </w:rPr>
+          <w:t>https://github.com/rafaelhbrasil/hands-on-efcore</w:t>
+        </w:r>
+      </w:hyperlink>
+    </w:p>
+    <w:p/>
     <w:p/>
     <w:p/>
     <w:p/>
@@ -8486,6 +8606,15 @@
 </file>
 
 <file path=customXml/item1.xml><?xml version="1.0" encoding="utf-8"?>
+<?mso-contentType ?>
+<FormTemplates xmlns="http://schemas.microsoft.com/sharepoint/v3/contenttype/forms">
+  <Display>DocumentLibraryForm</Display>
+  <Edit>DocumentLibraryForm</Edit>
+  <New>DocumentLibraryForm</New>
+</FormTemplates>
+</file>
+
+<file path=customXml/item2.xml><?xml version="1.0" encoding="utf-8"?>
 <ct:contentTypeSchema xmlns:ct="http://schemas.microsoft.com/office/2006/metadata/contentType" xmlns:ma="http://schemas.microsoft.com/office/2006/metadata/properties/metaAttributes" ct:_="" ma:_="" ma:contentTypeName="Documento" ma:contentTypeID="0x01010030AD5B5B9831034E8E6A30A125C92172" ma:contentTypeVersion="11" ma:contentTypeDescription="Crie um novo documento." ma:contentTypeScope="" ma:versionID="0ae31cb8298df78612d3e7e90ad686c3">
   <xsd:schema xmlns:xsd="http://www.w3.org/2001/XMLSchema" xmlns:xs="http://www.w3.org/2001/XMLSchema" xmlns:p="http://schemas.microsoft.com/office/2006/metadata/properties" xmlns:ns3="f8072d15-d38d-40f0-971f-bcda71bfbecb" xmlns:ns4="c6d6d526-ac04-4dc9-989d-cd3bc3268631" targetNamespace="http://schemas.microsoft.com/office/2006/metadata/properties" ma:root="true" ma:fieldsID="6bc2335e00ee3b13fa4d6530a8671396" ns3:_="" ns4:_="">
     <xsd:import namespace="f8072d15-d38d-40f0-971f-bcda71bfbecb"/>
@@ -8694,26 +8823,25 @@
 </ct:contentTypeSchema>
 </file>
 
-<file path=customXml/item2.xml><?xml version="1.0" encoding="utf-8"?>
-<?mso-contentType ?>
-<FormTemplates xmlns="http://schemas.microsoft.com/sharepoint/v3/contenttype/forms">
-  <Display>DocumentLibraryForm</Display>
-  <Edit>DocumentLibraryForm</Edit>
-  <New>DocumentLibraryForm</New>
-</FormTemplates>
+<file path=customXml/item3.xml><?xml version="1.0" encoding="utf-8"?>
+<b:Sources xmlns:b="http://schemas.openxmlformats.org/officeDocument/2006/bibliography" xmlns="http://schemas.openxmlformats.org/officeDocument/2006/bibliography" SelectedStyle="\APASixthEditionOfficeOnline.xsl" StyleName="APA" Version="6"/>
 </file>
 
-<file path=customXml/item3.xml><?xml version="1.0" encoding="utf-8"?>
+<file path=customXml/item4.xml><?xml version="1.0" encoding="utf-8"?>
 <p:properties xmlns:p="http://schemas.microsoft.com/office/2006/metadata/properties" xmlns:xsi="http://www.w3.org/2001/XMLSchema-instance" xmlns:pc="http://schemas.microsoft.com/office/infopath/2007/PartnerControls">
   <documentManagement/>
 </p:properties>
 </file>
 
-<file path=customXml/item4.xml><?xml version="1.0" encoding="utf-8"?>
-<b:Sources xmlns:b="http://schemas.openxmlformats.org/officeDocument/2006/bibliography" xmlns="http://schemas.openxmlformats.org/officeDocument/2006/bibliography" SelectedStyle="\APASixthEditionOfficeOnline.xsl" StyleName="APA" Version="6"/>
+<file path=customXml/itemProps1.xml><?xml version="1.0" encoding="utf-8"?>
+<ds:datastoreItem xmlns:ds="http://schemas.openxmlformats.org/officeDocument/2006/customXml" ds:itemID="{4F8F7602-E566-44E8-8700-AF6F70DD25D2}">
+  <ds:schemaRefs>
+    <ds:schemaRef ds:uri="http://schemas.microsoft.com/sharepoint/v3/contenttype/forms"/>
+  </ds:schemaRefs>
+</ds:datastoreItem>
 </file>
 
-<file path=customXml/itemProps1.xml><?xml version="1.0" encoding="utf-8"?>
+<file path=customXml/itemProps2.xml><?xml version="1.0" encoding="utf-8"?>
 <ds:datastoreItem xmlns:ds="http://schemas.openxmlformats.org/officeDocument/2006/customXml" ds:itemID="{CF20E9C6-36E8-4358-BBA0-9E2348FF3452}">
   <ds:schemaRefs>
     <ds:schemaRef ds:uri="http://schemas.microsoft.com/office/2006/metadata/contentType"/>
@@ -8732,27 +8860,19 @@
 </ds:datastoreItem>
 </file>
 
-<file path=customXml/itemProps2.xml><?xml version="1.0" encoding="utf-8"?>
-<ds:datastoreItem xmlns:ds="http://schemas.openxmlformats.org/officeDocument/2006/customXml" ds:itemID="{4F8F7602-E566-44E8-8700-AF6F70DD25D2}">
+<file path=customXml/itemProps3.xml><?xml version="1.0" encoding="utf-8"?>
+<ds:datastoreItem xmlns:ds="http://schemas.openxmlformats.org/officeDocument/2006/customXml" ds:itemID="{9F6F9834-BBEE-4816-B5CD-CBD715F5507B}">
   <ds:schemaRefs>
-    <ds:schemaRef ds:uri="http://schemas.microsoft.com/sharepoint/v3/contenttype/forms"/>
+    <ds:schemaRef ds:uri="http://schemas.openxmlformats.org/officeDocument/2006/bibliography"/>
   </ds:schemaRefs>
 </ds:datastoreItem>
 </file>
 
-<file path=customXml/itemProps3.xml><?xml version="1.0" encoding="utf-8"?>
+<file path=customXml/itemProps4.xml><?xml version="1.0" encoding="utf-8"?>
 <ds:datastoreItem xmlns:ds="http://schemas.openxmlformats.org/officeDocument/2006/customXml" ds:itemID="{D8A740F4-FF56-4337-8FB3-1657E1A0CDFC}">
   <ds:schemaRefs>
     <ds:schemaRef ds:uri="http://schemas.microsoft.com/office/2006/metadata/properties"/>
     <ds:schemaRef ds:uri="http://schemas.microsoft.com/office/infopath/2007/PartnerControls"/>
   </ds:schemaRefs>
 </ds:datastoreItem>
-</file>
-
-<file path=customXml/itemProps4.xml><?xml version="1.0" encoding="utf-8"?>
-<ds:datastoreItem xmlns:ds="http://schemas.openxmlformats.org/officeDocument/2006/customXml" ds:itemID="{9F6F9834-BBEE-4816-B5CD-CBD715F5507B}">
-  <ds:schemaRefs>
-    <ds:schemaRef ds:uri="http://schemas.openxmlformats.org/officeDocument/2006/bibliography"/>
-  </ds:schemaRefs>
-</ds:datastoreItem>
 </file>
</xml_diff>